<commit_message>
Lab 3 and lab 4 added
</commit_message>
<xml_diff>
--- a/Lab.nr.3 Borș Nicoleta TI-206/TI206_BorșNicoleta_laborator3_MMC2.docx
+++ b/Lab.nr.3 Borș Nicoleta TI-206/TI206_BorșNicoleta_laborator3_MMC2.docx
@@ -185,7 +185,17 @@
           <w:szCs w:val="28"/>
           <w:lang w:val="ro-MD"/>
         </w:rPr>
-        <w:t>X</w:t>
+        <w:t xml:space="preserve"> </w:t>
+      </w:r>
+      <w:r>
+        <w:rPr>
+          <w:rFonts w:ascii="Times New Roman" w:hAnsi="Times New Roman" w:cs="Times New Roman"/>
+          <w:noProof/>
+          <w:sz w:val="28"/>
+          <w:szCs w:val="28"/>
+          <w:lang w:val="ro-MD"/>
+        </w:rPr>
+        <w:t>3</w:t>
       </w:r>
       <w:r>
         <w:rPr>
@@ -200,7 +210,7 @@
       <w:r>
         <w:rPr>
           <w:rFonts w:ascii="Times New Roman" w:hAnsi="Times New Roman" w:cs="Times New Roman"/>
-          <w:i/>
+          <w:iCs/>
           <w:noProof/>
           <w:sz w:val="28"/>
           <w:szCs w:val="28"/>
@@ -211,13 +221,13 @@
       <w:r>
         <w:rPr>
           <w:rFonts w:ascii="Times New Roman" w:hAnsi="Times New Roman" w:cs="Times New Roman"/>
-          <w:i/>
-          <w:noProof/>
-          <w:sz w:val="28"/>
-          <w:szCs w:val="28"/>
-          <w:lang w:val="ro-MD"/>
-        </w:rPr>
-        <w:t>XYZ</w:t>
+          <w:iCs/>
+          <w:noProof/>
+          <w:sz w:val="28"/>
+          <w:szCs w:val="28"/>
+          <w:lang w:val="ro-MD"/>
+        </w:rPr>
+        <w:t>Metode și Modele de Calcul</w:t>
       </w:r>
     </w:p>
     <w:p>
@@ -252,7 +262,7 @@
           <w:szCs w:val="28"/>
           <w:lang w:val="ro-MD"/>
         </w:rPr>
-        <w:t>X</w:t>
+        <w:t>2</w:t>
       </w:r>
     </w:p>
     <w:p>
@@ -809,11 +819,12 @@
     </w:p>
     <w:p>
       <w:pPr>
-        <w:rPr>
-          <w:rFonts w:ascii="Times New Roman" w:hAnsi="Times New Roman" w:cs="Times New Roman"/>
-          <w:noProof/>
-          <w:sz w:val="28"/>
-          <w:szCs w:val="28"/>
+        <w:jc w:val="both"/>
+        <w:rPr>
+          <w:rFonts w:ascii="Times New Roman" w:hAnsi="Times New Roman" w:cs="Times New Roman"/>
+          <w:noProof/>
+          <w:sz w:val="24"/>
+          <w:szCs w:val="24"/>
         </w:rPr>
       </w:pPr>
       <w:r>
@@ -822,8 +833,8 @@
           <w:b/>
           <w:bCs/>
           <w:noProof/>
-          <w:sz w:val="28"/>
-          <w:szCs w:val="28"/>
+          <w:sz w:val="24"/>
+          <w:szCs w:val="24"/>
           <w:lang w:val="ro-MD"/>
         </w:rPr>
         <w:lastRenderedPageBreak/>
@@ -833,99 +844,154 @@
         <w:rPr>
           <w:rFonts w:ascii="Times New Roman" w:hAnsi="Times New Roman" w:cs="Times New Roman"/>
           <w:noProof/>
-          <w:sz w:val="28"/>
-          <w:szCs w:val="28"/>
+          <w:sz w:val="24"/>
+          <w:szCs w:val="24"/>
           <w:lang w:val="ro-MD"/>
         </w:rPr>
         <w:t xml:space="preserve">: </w:t>
+      </w:r>
+      <w:r>
+        <w:rPr>
+          <w:rFonts w:ascii="Times New Roman" w:hAnsi="Times New Roman" w:cs="Times New Roman"/>
+          <w:noProof/>
+          <w:sz w:val="24"/>
+          <w:szCs w:val="24"/>
+          <w:lang w:val="ro-MD"/>
+        </w:rPr>
+        <w:t>Rezolvarea problemelor de programare liniară prin metoda grafică</w:t>
       </w:r>
     </w:p>
     <w:p>
       <w:pPr>
-        <w:rPr>
-          <w:rFonts w:ascii="Times New Roman" w:hAnsi="Times New Roman" w:cs="Times New Roman"/>
-          <w:noProof/>
-          <w:sz w:val="28"/>
-          <w:szCs w:val="28"/>
-        </w:rPr>
-      </w:pPr>
-    </w:p>
-    <w:p>
-      <w:pPr>
-        <w:rPr>
-          <w:rFonts w:ascii="Times New Roman" w:hAnsi="Times New Roman" w:cs="Times New Roman"/>
+        <w:pStyle w:val="Heading4"/>
+        <w:tabs>
+          <w:tab w:val="left" w:pos="838"/>
+        </w:tabs>
+        <w:spacing w:line="360" w:lineRule="auto"/>
+        <w:ind w:left="0" w:firstLine="0"/>
+        <w:rPr>
           <w:b/>
-          <w:bCs/>
-          <w:noProof/>
-          <w:sz w:val="24"/>
-          <w:szCs w:val="24"/>
-          <w:lang w:val="ro-MD"/>
-        </w:rPr>
-      </w:pPr>
-      <w:r>
-        <w:rPr>
-          <w:rFonts w:ascii="Times New Roman" w:hAnsi="Times New Roman" w:cs="Times New Roman"/>
+          <w:noProof/>
+          <w:sz w:val="24"/>
+          <w:szCs w:val="24"/>
+          <w:lang w:val="ro-MD"/>
+        </w:rPr>
+      </w:pPr>
+      <w:r>
+        <w:rPr>
           <w:b/>
-          <w:bCs/>
-          <w:noProof/>
-          <w:sz w:val="24"/>
-          <w:szCs w:val="24"/>
-          <w:lang w:val="ro-MD"/>
-        </w:rPr>
-        <w:t xml:space="preserve">Scopul lucrării: </w:t>
-      </w:r>
-    </w:p>
-    <w:p>
-      <w:pPr>
-        <w:spacing w:line="360" w:lineRule="auto"/>
-        <w:rPr>
-          <w:rFonts w:ascii="Times New Roman" w:hAnsi="Times New Roman" w:cs="Times New Roman"/>
+          <w:noProof/>
+          <w:sz w:val="24"/>
+          <w:szCs w:val="24"/>
+          <w:lang w:val="ro-MD"/>
+        </w:rPr>
+        <w:drawing>
+          <wp:inline distT="0" distB="0" distL="0" distR="0" wp14:anchorId="239F1CF0" wp14:editId="3681EF38">
+            <wp:extent cx="5935980" cy="8137689"/>
+            <wp:effectExtent l="0" t="0" r="7620" b="0"/>
+            <wp:docPr id="5" name="Picture 5"/>
+            <wp:cNvGraphicFramePr>
+              <a:graphicFrameLocks xmlns:a="http://schemas.openxmlformats.org/drawingml/2006/main" noChangeAspect="1"/>
+            </wp:cNvGraphicFramePr>
+            <a:graphic xmlns:a="http://schemas.openxmlformats.org/drawingml/2006/main">
+              <a:graphicData uri="http://schemas.openxmlformats.org/drawingml/2006/picture">
+                <pic:pic xmlns:pic="http://schemas.openxmlformats.org/drawingml/2006/picture">
+                  <pic:nvPicPr>
+                    <pic:cNvPr id="0" name="Picture 1"/>
+                    <pic:cNvPicPr>
+                      <a:picLocks noChangeAspect="1" noChangeArrowheads="1"/>
+                    </pic:cNvPicPr>
+                  </pic:nvPicPr>
+                  <pic:blipFill>
+                    <a:blip r:embed="rId6" cstate="print">
+                      <a:extLst>
+                        <a:ext uri="{28A0092B-C50C-407E-A947-70E740481C1C}">
+                          <a14:useLocalDpi xmlns:a14="http://schemas.microsoft.com/office/drawing/2010/main" val="0"/>
+                        </a:ext>
+                      </a:extLst>
+                    </a:blip>
+                    <a:srcRect/>
+                    <a:stretch>
+                      <a:fillRect/>
+                    </a:stretch>
+                  </pic:blipFill>
+                  <pic:spPr bwMode="auto">
+                    <a:xfrm>
+                      <a:off x="0" y="0"/>
+                      <a:ext cx="5936117" cy="8137877"/>
+                    </a:xfrm>
+                    <a:prstGeom prst="rect">
+                      <a:avLst/>
+                    </a:prstGeom>
+                    <a:noFill/>
+                    <a:ln>
+                      <a:noFill/>
+                    </a:ln>
+                  </pic:spPr>
+                </pic:pic>
+              </a:graphicData>
+            </a:graphic>
+          </wp:inline>
+        </w:drawing>
+      </w:r>
+      <w:r>
+        <w:rPr>
           <w:b/>
-          <w:bCs/>
-          <w:noProof/>
-          <w:sz w:val="24"/>
-          <w:szCs w:val="24"/>
-          <w:lang w:val="ro-MD"/>
-        </w:rPr>
-      </w:pPr>
-    </w:p>
-    <w:p>
-      <w:pPr>
-        <w:spacing w:line="360" w:lineRule="auto"/>
-        <w:rPr>
-          <w:rFonts w:ascii="Times New Roman" w:hAnsi="Times New Roman" w:cs="Times New Roman"/>
-          <w:b/>
-          <w:bCs/>
-          <w:noProof/>
-          <w:sz w:val="24"/>
-          <w:szCs w:val="24"/>
-          <w:lang w:val="ro-MD"/>
-        </w:rPr>
-      </w:pPr>
-      <w:r>
-        <w:rPr>
-          <w:rFonts w:ascii="Times New Roman" w:hAnsi="Times New Roman" w:cs="Times New Roman"/>
-          <w:b/>
-          <w:bCs/>
-          <w:noProof/>
-          <w:sz w:val="24"/>
-          <w:szCs w:val="24"/>
-          <w:lang w:val="ro-MD"/>
-        </w:rPr>
-        <w:t xml:space="preserve">Sarcina: </w:t>
-      </w:r>
-    </w:p>
-    <w:p>
-      <w:pPr>
-        <w:spacing w:line="360" w:lineRule="auto"/>
-        <w:rPr>
-          <w:rFonts w:ascii="Times New Roman" w:hAnsi="Times New Roman" w:cs="Times New Roman"/>
-          <w:noProof/>
-          <w:sz w:val="24"/>
-          <w:szCs w:val="24"/>
-          <w:lang w:val="ro-MD"/>
-        </w:rPr>
-      </w:pPr>
+          <w:noProof/>
+          <w:sz w:val="24"/>
+          <w:szCs w:val="24"/>
+          <w:lang w:val="ro-MD"/>
+        </w:rPr>
+        <w:lastRenderedPageBreak/>
+        <w:drawing>
+          <wp:inline distT="0" distB="0" distL="0" distR="0" wp14:anchorId="59F146C0" wp14:editId="711C420F">
+            <wp:extent cx="6088380" cy="8602980"/>
+            <wp:effectExtent l="0" t="0" r="7620" b="7620"/>
+            <wp:docPr id="6" name="Picture 6"/>
+            <wp:cNvGraphicFramePr>
+              <a:graphicFrameLocks xmlns:a="http://schemas.openxmlformats.org/drawingml/2006/main" noChangeAspect="1"/>
+            </wp:cNvGraphicFramePr>
+            <a:graphic xmlns:a="http://schemas.openxmlformats.org/drawingml/2006/main">
+              <a:graphicData uri="http://schemas.openxmlformats.org/drawingml/2006/picture">
+                <pic:pic xmlns:pic="http://schemas.openxmlformats.org/drawingml/2006/picture">
+                  <pic:nvPicPr>
+                    <pic:cNvPr id="0" name="Picture 2"/>
+                    <pic:cNvPicPr>
+                      <a:picLocks noChangeAspect="1" noChangeArrowheads="1"/>
+                    </pic:cNvPicPr>
+                  </pic:nvPicPr>
+                  <pic:blipFill>
+                    <a:blip r:embed="rId7" cstate="print">
+                      <a:extLst>
+                        <a:ext uri="{28A0092B-C50C-407E-A947-70E740481C1C}">
+                          <a14:useLocalDpi xmlns:a14="http://schemas.microsoft.com/office/drawing/2010/main" val="0"/>
+                        </a:ext>
+                      </a:extLst>
+                    </a:blip>
+                    <a:srcRect/>
+                    <a:stretch>
+                      <a:fillRect/>
+                    </a:stretch>
+                  </pic:blipFill>
+                  <pic:spPr bwMode="auto">
+                    <a:xfrm>
+                      <a:off x="0" y="0"/>
+                      <a:ext cx="6088380" cy="8602980"/>
+                    </a:xfrm>
+                    <a:prstGeom prst="rect">
+                      <a:avLst/>
+                    </a:prstGeom>
+                    <a:noFill/>
+                    <a:ln>
+                      <a:noFill/>
+                    </a:ln>
+                  </pic:spPr>
+                </pic:pic>
+              </a:graphicData>
+            </a:graphic>
+          </wp:inline>
+        </w:drawing>
+      </w:r>
     </w:p>
     <w:p>
       <w:pPr>
@@ -936,13 +1002,32 @@
         <w:spacing w:line="360" w:lineRule="auto"/>
         <w:ind w:left="-426"/>
         <w:rPr>
+          <w:noProof/>
+          <w:sz w:val="24"/>
+          <w:szCs w:val="24"/>
+          <w:lang w:val="ro-MD"/>
+        </w:rPr>
+      </w:pPr>
+      <w:r>
+        <w:rPr>
           <w:b/>
           <w:noProof/>
           <w:sz w:val="24"/>
           <w:szCs w:val="24"/>
           <w:lang w:val="ro-MD"/>
         </w:rPr>
-      </w:pPr>
+        <w:lastRenderedPageBreak/>
+        <w:t>Concluzie:</w:t>
+      </w:r>
+      <w:r>
+        <w:rPr>
+          <w:noProof/>
+          <w:sz w:val="24"/>
+          <w:szCs w:val="24"/>
+          <w:lang w:val="ro-MD"/>
+        </w:rPr>
+        <w:t xml:space="preserve"> </w:t>
+      </w:r>
     </w:p>
     <w:p>
       <w:pPr>
@@ -951,9 +1036,222 @@
           <w:tab w:val="left" w:pos="838"/>
         </w:tabs>
         <w:spacing w:line="360" w:lineRule="auto"/>
-        <w:ind w:left="0" w:firstLine="0"/>
-        <w:rPr>
-          <w:b/>
+        <w:ind w:left="0"/>
+        <w:jc w:val="both"/>
+        <w:rPr>
+          <w:sz w:val="24"/>
+          <w:szCs w:val="24"/>
+        </w:rPr>
+      </w:pPr>
+      <w:r>
+        <w:rPr>
+          <w:noProof/>
+          <w:sz w:val="24"/>
+          <w:szCs w:val="24"/>
+          <w:lang w:val="ro-MD"/>
+        </w:rPr>
+        <w:t xml:space="preserve">În cadrul lucrării de laborator la tema </w:t>
+      </w:r>
+      <w:r>
+        <w:rPr>
+          <w:noProof/>
+          <w:sz w:val="24"/>
+          <w:szCs w:val="24"/>
+        </w:rPr>
+        <w:t>“</w:t>
+      </w:r>
+      <w:r>
+        <w:rPr>
+          <w:noProof/>
+          <w:sz w:val="24"/>
+          <w:szCs w:val="24"/>
+          <w:lang w:val="ro-MD"/>
+        </w:rPr>
+        <w:t>Rezolvarea problemelor de programare liniară prin metoda grafică</w:t>
+      </w:r>
+      <w:r>
+        <w:rPr>
+          <w:noProof/>
+          <w:sz w:val="24"/>
+          <w:szCs w:val="24"/>
+        </w:rPr>
+        <w:t>”</w:t>
+      </w:r>
+      <w:r>
+        <w:rPr>
+          <w:noProof/>
+          <w:sz w:val="24"/>
+          <w:szCs w:val="24"/>
+          <w:lang w:val="ro-MD"/>
+        </w:rPr>
+        <w:t xml:space="preserve"> am avut posibilitatea </w:t>
+      </w:r>
+      <w:r>
+        <w:rPr>
+          <w:sz w:val="24"/>
+          <w:szCs w:val="24"/>
+        </w:rPr>
+        <w:t>să formul</w:t>
+      </w:r>
+      <w:r>
+        <w:rPr>
+          <w:sz w:val="24"/>
+          <w:szCs w:val="24"/>
+        </w:rPr>
+        <w:t>ez</w:t>
+      </w:r>
+      <w:r>
+        <w:rPr>
+          <w:sz w:val="24"/>
+          <w:szCs w:val="24"/>
+        </w:rPr>
+        <w:t xml:space="preserve"> două probleme de programare liniară din lumea reală, să le model</w:t>
+      </w:r>
+      <w:r>
+        <w:rPr>
+          <w:sz w:val="24"/>
+          <w:szCs w:val="24"/>
+        </w:rPr>
+        <w:t>ez</w:t>
+      </w:r>
+      <w:r>
+        <w:rPr>
+          <w:sz w:val="24"/>
+          <w:szCs w:val="24"/>
+        </w:rPr>
+        <w:t xml:space="preserve"> matematic și să le optimiz</w:t>
+      </w:r>
+      <w:r>
+        <w:rPr>
+          <w:sz w:val="24"/>
+          <w:szCs w:val="24"/>
+        </w:rPr>
+        <w:t>ez</w:t>
+      </w:r>
+      <w:r>
+        <w:rPr>
+          <w:sz w:val="24"/>
+          <w:szCs w:val="24"/>
+        </w:rPr>
+        <w:t xml:space="preserve"> utiliz</w:t>
+      </w:r>
+      <w:r>
+        <w:rPr>
+          <w:sz w:val="24"/>
+          <w:szCs w:val="24"/>
+          <w:lang w:val="ro-MD"/>
+        </w:rPr>
+        <w:t>â</w:t>
+      </w:r>
+      <w:r>
+        <w:rPr>
+          <w:sz w:val="24"/>
+          <w:szCs w:val="24"/>
+        </w:rPr>
+        <w:t>nd metoda grafică. O problemă</w:t>
+      </w:r>
+      <w:r>
+        <w:rPr>
+          <w:sz w:val="24"/>
+          <w:szCs w:val="24"/>
+        </w:rPr>
+        <w:t xml:space="preserve"> </w:t>
+      </w:r>
+      <w:r>
+        <w:rPr>
+          <w:sz w:val="24"/>
+          <w:szCs w:val="24"/>
+        </w:rPr>
+        <w:t xml:space="preserve">fiind </w:t>
+      </w:r>
+      <w:r>
+        <w:rPr>
+          <w:sz w:val="24"/>
+          <w:szCs w:val="24"/>
+        </w:rPr>
+        <w:t>de minimizare și anume</w:t>
+      </w:r>
+      <w:r>
+        <w:rPr>
+          <w:sz w:val="24"/>
+          <w:szCs w:val="24"/>
+        </w:rPr>
+        <w:t xml:space="preserve"> </w:t>
+      </w:r>
+      <w:r>
+        <w:rPr>
+          <w:sz w:val="24"/>
+          <w:szCs w:val="24"/>
+        </w:rPr>
+        <w:t>rezolv</w:t>
+      </w:r>
+      <w:r>
+        <w:rPr>
+          <w:sz w:val="24"/>
+          <w:szCs w:val="24"/>
+        </w:rPr>
+        <w:t xml:space="preserve">ă </w:t>
+      </w:r>
+      <w:r>
+        <w:rPr>
+          <w:sz w:val="24"/>
+          <w:szCs w:val="24"/>
+        </w:rPr>
+        <w:t>o problemă de transport</w:t>
+      </w:r>
+      <w:r>
+        <w:rPr>
+          <w:sz w:val="24"/>
+          <w:szCs w:val="24"/>
+        </w:rPr>
+        <w:t xml:space="preserve"> iar a</w:t>
+      </w:r>
+      <w:r>
+        <w:rPr>
+          <w:sz w:val="24"/>
+          <w:szCs w:val="24"/>
+        </w:rPr>
+        <w:t xml:space="preserve"> doua problemă </w:t>
+      </w:r>
+      <w:r>
+        <w:rPr>
+          <w:sz w:val="24"/>
+          <w:szCs w:val="24"/>
+        </w:rPr>
+        <w:t xml:space="preserve">e </w:t>
+      </w:r>
+      <w:r>
+        <w:rPr>
+          <w:sz w:val="24"/>
+          <w:szCs w:val="24"/>
+        </w:rPr>
+        <w:t xml:space="preserve">de maximizare unde </w:t>
+      </w:r>
+      <w:r>
+        <w:rPr>
+          <w:sz w:val="24"/>
+          <w:szCs w:val="24"/>
+        </w:rPr>
+        <w:t>rezolv</w:t>
+      </w:r>
+      <w:r>
+        <w:rPr>
+          <w:sz w:val="24"/>
+          <w:szCs w:val="24"/>
+        </w:rPr>
+        <w:t xml:space="preserve"> o problemă de producție. </w:t>
+      </w:r>
+    </w:p>
+    <w:p>
+      <w:pPr>
+        <w:pStyle w:val="Heading4"/>
+        <w:tabs>
+          <w:tab w:val="left" w:pos="838"/>
+        </w:tabs>
+        <w:spacing w:line="360" w:lineRule="auto"/>
+        <w:ind w:left="0"/>
+        <w:jc w:val="both"/>
+        <w:rPr>
           <w:noProof/>
           <w:sz w:val="24"/>
           <w:szCs w:val="24"/>
@@ -984,7 +1282,7 @@
           <w:szCs w:val="24"/>
           <w:lang w:val="ro-MD"/>
         </w:rPr>
-        <w:t>Concluzie:</w:t>
+        <w:t>Bibliografia:</w:t>
       </w:r>
       <w:r>
         <w:rPr>
@@ -999,69 +1297,43 @@
     <w:p>
       <w:pPr>
         <w:pStyle w:val="Heading4"/>
+        <w:numPr>
+          <w:ilvl w:val="0"/>
+          <w:numId w:val="10"/>
+        </w:numPr>
         <w:tabs>
           <w:tab w:val="left" w:pos="838"/>
         </w:tabs>
         <w:spacing w:line="360" w:lineRule="auto"/>
-        <w:ind w:left="-426"/>
-        <w:rPr>
-          <w:noProof/>
-          <w:sz w:val="24"/>
-          <w:szCs w:val="24"/>
-          <w:lang w:val="ro-MD"/>
-        </w:rPr>
-      </w:pPr>
-    </w:p>
-    <w:p>
-      <w:pPr>
-        <w:pStyle w:val="Heading4"/>
-        <w:tabs>
-          <w:tab w:val="left" w:pos="838"/>
-        </w:tabs>
-        <w:spacing w:line="360" w:lineRule="auto"/>
-        <w:ind w:left="-426"/>
-        <w:rPr>
-          <w:noProof/>
-          <w:sz w:val="24"/>
-          <w:szCs w:val="24"/>
-          <w:lang w:val="ro-MD"/>
-        </w:rPr>
-      </w:pPr>
-    </w:p>
-    <w:p>
-      <w:pPr>
-        <w:pStyle w:val="Heading4"/>
-        <w:tabs>
-          <w:tab w:val="left" w:pos="838"/>
-        </w:tabs>
-        <w:spacing w:line="360" w:lineRule="auto"/>
-        <w:ind w:left="-426"/>
-        <w:rPr>
-          <w:noProof/>
-          <w:sz w:val="24"/>
-          <w:szCs w:val="24"/>
-          <w:lang w:val="ro-MD"/>
-        </w:rPr>
-      </w:pPr>
-      <w:r>
-        <w:rPr>
-          <w:b/>
-          <w:noProof/>
-          <w:sz w:val="24"/>
-          <w:szCs w:val="24"/>
-          <w:lang w:val="ro-MD"/>
-        </w:rPr>
-        <w:t>Bibliografia:</w:t>
-      </w:r>
-      <w:r>
-        <w:rPr>
-          <w:noProof/>
-          <w:sz w:val="24"/>
-          <w:szCs w:val="24"/>
-          <w:lang w:val="ro-MD"/>
-        </w:rPr>
-        <w:t xml:space="preserve"> </w:t>
-      </w:r>
+        <w:ind w:left="654"/>
+        <w:rPr>
+          <w:noProof/>
+          <w:sz w:val="24"/>
+          <w:szCs w:val="24"/>
+          <w:lang w:val="ro-MD"/>
+        </w:rPr>
+      </w:pPr>
+      <w:r>
+        <w:rPr>
+          <w:noProof/>
+          <w:sz w:val="24"/>
+          <w:szCs w:val="24"/>
+          <w:lang w:val="ro-MD"/>
+        </w:rPr>
+        <w:t xml:space="preserve">Github: </w:t>
+      </w:r>
+      <w:hyperlink r:id="rId8" w:history="1">
+        <w:r>
+          <w:rPr>
+            <w:rStyle w:val="Hyperlink"/>
+            <w:noProof/>
+            <w:sz w:val="24"/>
+            <w:szCs w:val="24"/>
+            <w:lang w:val="ro-MD"/>
+          </w:rPr>
+          <w:t>https://github.com/Nicoleta-Bors/MMC2.git</w:t>
+        </w:r>
+      </w:hyperlink>
     </w:p>
     <w:p>
       <w:pPr>
@@ -1082,30 +1354,30 @@
           <w:lang w:val="ro-MD"/>
         </w:rPr>
       </w:pPr>
+      <w:r>
+        <w:rPr>
+          <w:noProof/>
+          <w:sz w:val="24"/>
+          <w:szCs w:val="24"/>
+          <w:lang w:val="ro-MD"/>
+        </w:rPr>
+        <w:t xml:space="preserve">Else MMC16.3 </w:t>
+      </w:r>
+      <w:hyperlink r:id="rId9" w:history="1">
+        <w:r>
+          <w:rPr>
+            <w:rStyle w:val="Hyperlink"/>
+            <w:noProof/>
+            <w:sz w:val="24"/>
+            <w:szCs w:val="24"/>
+            <w:lang w:val="ro-MD"/>
+          </w:rPr>
+          <w:t>https://else.fcim.utm.md/course/view.php?id=378</w:t>
+        </w:r>
+      </w:hyperlink>
     </w:p>
     <w:p>
       <w:pPr>
-        <w:pStyle w:val="Heading4"/>
-        <w:numPr>
-          <w:ilvl w:val="0"/>
-          <w:numId w:val="15"/>
-        </w:numPr>
-        <w:tabs>
-          <w:tab w:val="left" w:pos="838"/>
-        </w:tabs>
-        <w:spacing w:line="360" w:lineRule="auto"/>
-        <w:ind w:left="654"/>
-        <w:rPr>
-          <w:noProof/>
-          <w:sz w:val="24"/>
-          <w:szCs w:val="24"/>
-          <w:lang w:val="ro-MD"/>
-        </w:rPr>
-      </w:pPr>
-    </w:p>
-    <w:p>
-      <w:pPr>
-        <w:jc w:val="center"/>
         <w:rPr>
           <w:rFonts w:ascii="Times New Roman" w:hAnsi="Times New Roman" w:cs="Times New Roman"/>
           <w:noProof/>

</xml_diff>